<commit_message>
Igor Doroshev completed Task2
</commit_message>
<xml_diff>
--- a/UP/Task2/Task2.docx
+++ b/UP/Task2/Task2.docx
@@ -4,7 +4,7 @@
   <w:body>
     <w:p>
       <w:pPr>
-        <w:pStyle w:val="ListParagraph"/>
+        <w:pStyle w:val="a3"/>
         <w:numPr>
           <w:ilvl w:val="0"/>
           <w:numId w:val="1"/>
@@ -16,21 +16,9 @@
       <w:hyperlink r:id="rId5" w:history="1">
         <w:r>
           <w:rPr>
-            <w:rStyle w:val="Hyperlink"/>
+            <w:rStyle w:val="a4"/>
           </w:rPr>
-          <w:t>https://learn.javas</w:t>
-        </w:r>
-        <w:r>
-          <w:rPr>
-            <w:rStyle w:val="Hyperlink"/>
-          </w:rPr>
-          <w:t>c</w:t>
-        </w:r>
-        <w:r>
-          <w:rPr>
-            <w:rStyle w:val="Hyperlink"/>
-          </w:rPr>
-          <w:t>ript.ru/first-steps</w:t>
+          <w:t>https://learn.javascript.ru/first-steps</w:t>
         </w:r>
       </w:hyperlink>
       <w:r>
@@ -39,7 +27,7 @@
     </w:p>
     <w:p>
       <w:pPr>
-        <w:pStyle w:val="ListParagraph"/>
+        <w:pStyle w:val="a3"/>
         <w:numPr>
           <w:ilvl w:val="0"/>
           <w:numId w:val="1"/>
@@ -51,7 +39,7 @@
       <w:hyperlink r:id="rId6" w:history="1">
         <w:r>
           <w:rPr>
-            <w:rStyle w:val="Hyperlink"/>
+            <w:rStyle w:val="a4"/>
           </w:rPr>
           <w:t>https://learn.javascript.ru/quiz</w:t>
         </w:r>
@@ -62,7 +50,7 @@
     </w:p>
     <w:p>
       <w:pPr>
-        <w:pStyle w:val="ListParagraph"/>
+        <w:pStyle w:val="a3"/>
         <w:numPr>
           <w:ilvl w:val="0"/>
           <w:numId w:val="1"/>
@@ -72,30 +60,23 @@
         <w:t>Update your repository to get the latest version:</w:t>
       </w:r>
       <w:r>
-        <w:rPr>
-          <w:lang w:val="ru-RU"/>
-        </w:rPr>
         <w:t xml:space="preserve"> </w:t>
       </w:r>
       <w:hyperlink r:id="rId7" w:history="1">
         <w:r>
           <w:rPr>
-            <w:rStyle w:val="Hyperlink"/>
-            <w:lang w:val="ru-RU"/>
+            <w:rStyle w:val="a4"/>
           </w:rPr>
           <w:t>https://www.screencast.com/t/WJqide0m</w:t>
         </w:r>
       </w:hyperlink>
       <w:r>
-        <w:rPr>
-          <w:lang w:val="ru-RU"/>
-        </w:rPr>
         <w:t xml:space="preserve"> </w:t>
       </w:r>
     </w:p>
     <w:p>
       <w:pPr>
-        <w:pStyle w:val="ListParagraph"/>
+        <w:pStyle w:val="a3"/>
         <w:numPr>
           <w:ilvl w:val="0"/>
           <w:numId w:val="1"/>
@@ -107,21 +88,9 @@
       <w:hyperlink r:id="rId8" w:history="1">
         <w:r>
           <w:rPr>
-            <w:rStyle w:val="Hyperlink"/>
+            <w:rStyle w:val="a4"/>
           </w:rPr>
-          <w:t>Li</w:t>
-        </w:r>
-        <w:r>
-          <w:rPr>
-            <w:rStyle w:val="Hyperlink"/>
-          </w:rPr>
-          <w:t>f</w:t>
-        </w:r>
-        <w:r>
-          <w:rPr>
-            <w:rStyle w:val="Hyperlink"/>
-          </w:rPr>
-          <w:t>e</w:t>
+          <w:t>Life</w:t>
         </w:r>
       </w:hyperlink>
       <w:r>
@@ -130,7 +99,7 @@
     </w:p>
     <w:p>
       <w:pPr>
-        <w:pStyle w:val="ListParagraph"/>
+        <w:pStyle w:val="a3"/>
         <w:numPr>
           <w:ilvl w:val="0"/>
           <w:numId w:val="1"/>
@@ -151,21 +120,19 @@
       <w:r>
         <w:t xml:space="preserve"> </w:t>
       </w:r>
-      <w:bookmarkStart w:id="0" w:name="_GoBack"/>
       <w:r>
         <w:rPr>
           <w:b/>
         </w:rPr>
         <w:t>Note the initial folder Life should be unchanged!</w:t>
       </w:r>
-      <w:bookmarkEnd w:id="0"/>
       <w:r>
         <w:t xml:space="preserve"> Just write your own code under own copy of the Life folder.</w:t>
       </w:r>
     </w:p>
     <w:p>
       <w:pPr>
-        <w:pStyle w:val="ListParagraph"/>
+        <w:pStyle w:val="a3"/>
         <w:numPr>
           <w:ilvl w:val="0"/>
           <w:numId w:val="1"/>
@@ -180,12 +147,12 @@
     </w:p>
     <w:p>
       <w:pPr>
-        <w:pStyle w:val="ListParagraph"/>
+        <w:pStyle w:val="a3"/>
       </w:pPr>
       <w:hyperlink r:id="rId9" w:history="1">
         <w:r>
           <w:rPr>
-            <w:rStyle w:val="Hyperlink"/>
+            <w:rStyle w:val="a4"/>
           </w:rPr>
           <w:t>https://www.screencast.com/t/AQskkZYMH</w:t>
         </w:r>
@@ -196,15 +163,12 @@
     </w:p>
     <w:p>
       <w:pPr>
-        <w:pStyle w:val="ListParagraph"/>
-        <w:rPr>
-          <w:lang w:val="ru-RU"/>
-        </w:rPr>
-      </w:pPr>
-    </w:p>
-    <w:p>
-      <w:pPr>
-        <w:pStyle w:val="ListParagraph"/>
+        <w:pStyle w:val="a3"/>
+      </w:pPr>
+    </w:p>
+    <w:p>
+      <w:pPr>
+        <w:pStyle w:val="a3"/>
         <w:numPr>
           <w:ilvl w:val="0"/>
           <w:numId w:val="2"/>
@@ -216,7 +180,7 @@
     </w:p>
     <w:p>
       <w:pPr>
-        <w:pStyle w:val="ListParagraph"/>
+        <w:pStyle w:val="a3"/>
         <w:numPr>
           <w:ilvl w:val="0"/>
           <w:numId w:val="2"/>
@@ -228,7 +192,7 @@
     </w:p>
     <w:p>
       <w:pPr>
-        <w:pStyle w:val="ListParagraph"/>
+        <w:pStyle w:val="a3"/>
         <w:numPr>
           <w:ilvl w:val="0"/>
           <w:numId w:val="2"/>
@@ -240,17 +204,37 @@
     </w:p>
     <w:p>
       <w:pPr>
-        <w:pStyle w:val="ListParagraph"/>
+        <w:pStyle w:val="a3"/>
         <w:numPr>
           <w:ilvl w:val="0"/>
           <w:numId w:val="2"/>
         </w:numPr>
+        <w:rPr>
+          <w:lang w:val="ru-RU"/>
+        </w:rPr>
       </w:pPr>
       <w:r>
         <w:t>Keep in mind cases (like for glider)</w:t>
       </w:r>
       <w:r>
-        <w:t xml:space="preserve"> – the second figure on the video. (</w:t>
+        <w:t xml:space="preserve"> – the second figure on the video. </w:t>
+      </w:r>
+      <w:r>
+        <w:rPr>
+          <w:lang w:val="ru-RU"/>
+        </w:rPr>
+        <w:t>(</w:t>
+      </w:r>
+      <w:r>
+        <w:rPr>
+          <w:rFonts w:ascii="Arial" w:hAnsi="Arial" w:cs="Arial"/>
+          <w:color w:val="252525"/>
+          <w:sz w:val="21"/>
+          <w:szCs w:val="21"/>
+          <w:shd w:val="clear" w:color="auto" w:fill="FFFFFF"/>
+          <w:lang w:val="ru-RU"/>
+        </w:rPr>
+        <w:t>В компьютерных реализациях игры поле ограничено и (как правило) верхняя граница поля «соединена» с нижней, а левая граница</w:t>
       </w:r>
       <w:r>
         <w:rPr>
@@ -260,7 +244,18 @@
           <w:szCs w:val="21"/>
           <w:shd w:val="clear" w:color="auto" w:fill="FFFFFF"/>
         </w:rPr>
-        <w:t>В компьютерных реализациях игры поле ограничено и (как правило) верхняя граница поля «соединена» с нижней, а левая граница — с правой, что представляет собой эмуляцию поверхности</w:t>
+        <w:t> </w:t>
+      </w:r>
+      <w:r>
+        <w:rPr>
+          <w:rFonts w:ascii="Arial" w:hAnsi="Arial" w:cs="Arial"/>
+          <w:color w:val="252525"/>
+          <w:sz w:val="21"/>
+          <w:szCs w:val="21"/>
+          <w:shd w:val="clear" w:color="auto" w:fill="FFFFFF"/>
+          <w:lang w:val="ru-RU"/>
+        </w:rPr>
+        <w:t>— с правой, что представляет собой эмуляцию поверхности</w:t>
       </w:r>
       <w:r>
         <w:rPr>
@@ -279,6 +274,7 @@
           <w:sz w:val="21"/>
           <w:szCs w:val="21"/>
           <w:shd w:val="clear" w:color="auto" w:fill="FFFFFF"/>
+          <w:lang w:val="ru-RU"/>
         </w:rPr>
         <w:t>тора</w:t>
       </w:r>
@@ -289,23 +285,14 @@
           <w:sz w:val="21"/>
           <w:szCs w:val="21"/>
           <w:shd w:val="clear" w:color="auto" w:fill="FFFFFF"/>
+          <w:lang w:val="ru-RU"/>
         </w:rPr>
-        <w:t>, но на экране поле всегда отображается в виде равномерной сетки.</w:t>
-      </w:r>
-      <w:r>
-        <w:rPr>
-          <w:rFonts w:ascii="Arial" w:hAnsi="Arial" w:cs="Arial"/>
-          <w:color w:val="252525"/>
-          <w:sz w:val="21"/>
-          <w:szCs w:val="21"/>
-          <w:shd w:val="clear" w:color="auto" w:fill="FFFFFF"/>
-        </w:rPr>
-        <w:t>)</w:t>
-      </w:r>
-    </w:p>
-    <w:p>
-      <w:pPr>
-        <w:pStyle w:val="ListParagraph"/>
+        <w:t>, но на экране поле всегда отображается в виде равномерной сетки.)</w:t>
+      </w:r>
+    </w:p>
+    <w:p>
+      <w:pPr>
+        <w:pStyle w:val="a3"/>
         <w:numPr>
           <w:ilvl w:val="0"/>
           <w:numId w:val="2"/>
@@ -324,13 +311,13 @@
     </w:p>
     <w:p>
       <w:pPr>
-        <w:pStyle w:val="ListParagraph"/>
-        <w:ind w:left="1080"/>
-      </w:pPr>
-    </w:p>
-    <w:p>
-      <w:pPr>
-        <w:pStyle w:val="ListParagraph"/>
+        <w:pStyle w:val="a3"/>
+        <w:ind w:left="1080"/>
+      </w:pPr>
+    </w:p>
+    <w:p>
+      <w:pPr>
+        <w:pStyle w:val="a3"/>
         <w:ind w:left="1080"/>
       </w:pPr>
       <w:r>
@@ -345,7 +332,7 @@
     </w:p>
     <w:p>
       <w:pPr>
-        <w:pStyle w:val="ListParagraph"/>
+        <w:pStyle w:val="a3"/>
         <w:ind w:left="1080"/>
       </w:pPr>
       <w:r>
@@ -357,11 +344,8 @@
     </w:p>
     <w:p>
       <w:pPr>
-        <w:pStyle w:val="ListParagraph"/>
-        <w:ind w:left="1080"/>
-        <w:rPr>
-          <w:lang w:val="ru-RU"/>
-        </w:rPr>
+        <w:pStyle w:val="a3"/>
+        <w:ind w:left="1080"/>
       </w:pPr>
       <w:r>
         <w:tab/>
@@ -370,7 +354,7 @@
     </w:p>
     <w:p>
       <w:pPr>
-        <w:pStyle w:val="ListParagraph"/>
+        <w:pStyle w:val="a3"/>
         <w:ind w:left="1080"/>
       </w:pPr>
       <w:r>
@@ -385,13 +369,13 @@
     </w:p>
     <w:p>
       <w:pPr>
-        <w:pStyle w:val="ListParagraph"/>
-        <w:ind w:left="1080"/>
-      </w:pPr>
-    </w:p>
-    <w:p>
-      <w:pPr>
-        <w:pStyle w:val="ListParagraph"/>
+        <w:pStyle w:val="a3"/>
+        <w:ind w:left="1080"/>
+      </w:pPr>
+    </w:p>
+    <w:p>
+      <w:pPr>
+        <w:pStyle w:val="a3"/>
         <w:ind w:left="1080"/>
       </w:pPr>
       <w:r>
@@ -406,13 +390,13 @@
     </w:p>
     <w:p>
       <w:pPr>
-        <w:pStyle w:val="ListParagraph"/>
-        <w:ind w:left="1080"/>
-      </w:pPr>
-    </w:p>
-    <w:p>
-      <w:pPr>
-        <w:pStyle w:val="ListParagraph"/>
+        <w:pStyle w:val="a3"/>
+        <w:ind w:left="1080"/>
+      </w:pPr>
+    </w:p>
+    <w:p>
+      <w:pPr>
+        <w:pStyle w:val="a3"/>
         <w:ind w:left="1080"/>
       </w:pPr>
       <w:r>
@@ -421,7 +405,7 @@
     </w:p>
     <w:p>
       <w:pPr>
-        <w:pStyle w:val="ListParagraph"/>
+        <w:pStyle w:val="a3"/>
         <w:ind w:left="1080"/>
       </w:pPr>
       <w:r>
@@ -430,7 +414,7 @@
     </w:p>
     <w:p>
       <w:pPr>
-        <w:pStyle w:val="ListParagraph"/>
+        <w:pStyle w:val="a3"/>
         <w:ind w:left="1080"/>
       </w:pPr>
       <w:r>
@@ -439,7 +423,7 @@
     </w:p>
     <w:p>
       <w:pPr>
-        <w:pStyle w:val="ListParagraph"/>
+        <w:pStyle w:val="a3"/>
         <w:ind w:left="1080"/>
       </w:pPr>
       <w:r>
@@ -448,19 +432,16 @@
     </w:p>
     <w:p>
       <w:pPr>
-        <w:pStyle w:val="ListParagraph"/>
-        <w:ind w:left="1080"/>
-      </w:pPr>
-      <w:r>
-        <w:t>context.stroke();</w:t>
-      </w:r>
-      <w:r>
-        <w:t xml:space="preserve"> -  </w:t>
+        <w:pStyle w:val="a3"/>
+        <w:ind w:left="1080"/>
+      </w:pPr>
+      <w:r>
+        <w:t xml:space="preserve">context.stroke(); -  </w:t>
       </w:r>
       <w:hyperlink r:id="rId10" w:history="1">
         <w:r>
           <w:rPr>
-            <w:rStyle w:val="Hyperlink"/>
+            <w:rStyle w:val="a4"/>
           </w:rPr>
           <w:t>http://www.html5canvastutorials.com/tutorials/html5-canvas-lines/</w:t>
         </w:r>
@@ -471,13 +452,13 @@
     </w:p>
     <w:p>
       <w:pPr>
-        <w:pStyle w:val="ListParagraph"/>
-        <w:ind w:left="1080"/>
-      </w:pPr>
-    </w:p>
-    <w:p>
-      <w:pPr>
-        <w:pStyle w:val="ListParagraph"/>
+        <w:pStyle w:val="a3"/>
+        <w:ind w:left="1080"/>
+      </w:pPr>
+    </w:p>
+    <w:p>
+      <w:pPr>
+        <w:pStyle w:val="a3"/>
         <w:ind w:left="1080"/>
       </w:pPr>
       <w:r>
@@ -490,23 +471,41 @@
         <w:t>:</w:t>
       </w:r>
     </w:p>
-    <w:p>
-      <w:pPr>
-        <w:pStyle w:val="ListParagraph"/>
-        <w:ind w:left="1080"/>
-      </w:pPr>
-      <w:hyperlink r:id="rId11" w:history="1">
-        <w:r>
-          <w:rPr>
-            <w:rStyle w:val="Hyperlink"/>
-          </w:rPr>
-          <w:t>https://www.w3schools.com/js/js_timing.asp</w:t>
-        </w:r>
-      </w:hyperlink>
-    </w:p>
-    <w:p>
-      <w:pPr>
-        <w:pStyle w:val="ListParagraph"/>
+    <w:bookmarkStart w:id="0" w:name="_GoBack"/>
+    <w:bookmarkEnd w:id="0"/>
+    <w:p>
+      <w:pPr>
+        <w:pStyle w:val="a3"/>
+        <w:ind w:left="1080"/>
+      </w:pPr>
+      <w:r>
+        <w:fldChar w:fldCharType="begin"/>
+      </w:r>
+      <w:r>
+        <w:instrText xml:space="preserve"> HYPERLINK "</w:instrText>
+      </w:r>
+      <w:r>
+        <w:instrText>https://www.w3schools.com/js/ js_timing.asp</w:instrText>
+      </w:r>
+      <w:r>
+        <w:instrText xml:space="preserve">" </w:instrText>
+      </w:r>
+      <w:r>
+        <w:fldChar w:fldCharType="separate"/>
+      </w:r>
+      <w:r>
+        <w:rPr>
+          <w:rStyle w:val="a4"/>
+        </w:rPr>
+        <w:t>https://www.w3schools.com/js/ js_timing.asp</w:t>
+      </w:r>
+      <w:r>
+        <w:fldChar w:fldCharType="end"/>
+      </w:r>
+    </w:p>
+    <w:p>
+      <w:pPr>
+        <w:pStyle w:val="a3"/>
         <w:ind w:left="1080"/>
       </w:pPr>
       <w:r>
@@ -530,7 +529,7 @@
     </w:p>
     <w:p>
       <w:pPr>
-        <w:pStyle w:val="ListParagraph"/>
+        <w:pStyle w:val="a3"/>
         <w:ind w:left="1080"/>
       </w:pPr>
       <w:r>
@@ -549,7 +548,7 @@
 
 <file path=word/numbering.xml><?xml version="1.0" encoding="utf-8"?>
 <w:numbering xmlns:wpc="http://schemas.microsoft.com/office/word/2010/wordprocessingCanvas" xmlns:mc="http://schemas.openxmlformats.org/markup-compatibility/2006" xmlns:o="urn:schemas-microsoft-com:office:office" xmlns:r="http://schemas.openxmlformats.org/officeDocument/2006/relationships" xmlns:m="http://schemas.openxmlformats.org/officeDocument/2006/math" xmlns:v="urn:schemas-microsoft-com:vml" xmlns:wp14="http://schemas.microsoft.com/office/word/2010/wordprocessingDrawing" xmlns:wp="http://schemas.openxmlformats.org/drawingml/2006/wordprocessingDrawing" xmlns:w10="urn:schemas-microsoft-com:office:word" xmlns:w="http://schemas.openxmlformats.org/wordprocessingml/2006/main" xmlns:w14="http://schemas.microsoft.com/office/word/2010/wordml" xmlns:w15="http://schemas.microsoft.com/office/word/2012/wordml" xmlns:wpg="http://schemas.microsoft.com/office/word/2010/wordprocessingGroup" xmlns:wpi="http://schemas.microsoft.com/office/word/2010/wordprocessingInk" xmlns:wne="http://schemas.microsoft.com/office/word/2006/wordml" xmlns:wps="http://schemas.microsoft.com/office/word/2010/wordprocessingShape" mc:Ignorable="w14 w15 wp14">
-  <w:abstractNum w:abstractNumId="0">
+  <w:abstractNum w:abstractNumId="0" w15:restartNumberingAfterBreak="0">
     <w:nsid w:val="6CFD7640"/>
     <w:multiLevelType w:val="hybridMultilevel"/>
     <w:tmpl w:val="C1FC9BD2"/>
@@ -638,7 +637,7 @@
       </w:pPr>
     </w:lvl>
   </w:abstractNum>
-  <w:abstractNum w:abstractNumId="1">
+  <w:abstractNum w:abstractNumId="1" w15:restartNumberingAfterBreak="0">
     <w:nsid w:val="77A95F47"/>
     <w:multiLevelType w:val="hybridMultilevel"/>
     <w:tmpl w:val="E2046EF0"/>
@@ -1126,17 +1125,17 @@
     <w:lsdException w:name="List Table 6 Colorful Accent 6" w:uiPriority="51"/>
     <w:lsdException w:name="List Table 7 Colorful Accent 6" w:uiPriority="52"/>
   </w:latentStyles>
-  <w:style w:type="paragraph" w:default="1" w:styleId="Normal">
+  <w:style w:type="paragraph" w:default="1" w:styleId="a">
     <w:name w:val="Normal"/>
     <w:qFormat/>
   </w:style>
-  <w:style w:type="character" w:default="1" w:styleId="DefaultParagraphFont">
+  <w:style w:type="character" w:default="1" w:styleId="a0">
     <w:name w:val="Default Paragraph Font"/>
     <w:uiPriority w:val="1"/>
     <w:semiHidden/>
     <w:unhideWhenUsed/>
   </w:style>
-  <w:style w:type="table" w:default="1" w:styleId="TableNormal">
+  <w:style w:type="table" w:default="1" w:styleId="a1">
     <w:name w:val="Normal Table"/>
     <w:uiPriority w:val="99"/>
     <w:semiHidden/>
@@ -1151,15 +1150,15 @@
       </w:tblCellMar>
     </w:tblPr>
   </w:style>
-  <w:style w:type="numbering" w:default="1" w:styleId="NoList">
+  <w:style w:type="numbering" w:default="1" w:styleId="a2">
     <w:name w:val="No List"/>
     <w:uiPriority w:val="99"/>
     <w:semiHidden/>
     <w:unhideWhenUsed/>
   </w:style>
-  <w:style w:type="paragraph" w:styleId="ListParagraph">
+  <w:style w:type="paragraph" w:styleId="a3">
     <w:name w:val="List Paragraph"/>
-    <w:basedOn w:val="Normal"/>
+    <w:basedOn w:val="a"/>
     <w:uiPriority w:val="34"/>
     <w:qFormat/>
     <w:rsid w:val="00257CC5"/>
@@ -1168,9 +1167,9 @@
       <w:contextualSpacing/>
     </w:pPr>
   </w:style>
-  <w:style w:type="character" w:styleId="Hyperlink">
+  <w:style w:type="character" w:styleId="a4">
     <w:name w:val="Hyperlink"/>
-    <w:basedOn w:val="DefaultParagraphFont"/>
+    <w:basedOn w:val="a0"/>
     <w:uiPriority w:val="99"/>
     <w:unhideWhenUsed/>
     <w:rsid w:val="00257CC5"/>
@@ -1179,9 +1178,9 @@
       <w:u w:val="single"/>
     </w:rPr>
   </w:style>
-  <w:style w:type="character" w:styleId="FollowedHyperlink">
+  <w:style w:type="character" w:styleId="a5">
     <w:name w:val="FollowedHyperlink"/>
-    <w:basedOn w:val="DefaultParagraphFont"/>
+    <w:basedOn w:val="a0"/>
     <w:uiPriority w:val="99"/>
     <w:semiHidden/>
     <w:unhideWhenUsed/>
@@ -1193,7 +1192,7 @@
   </w:style>
   <w:style w:type="character" w:customStyle="1" w:styleId="apple-converted-space">
     <w:name w:val="apple-converted-space"/>
-    <w:basedOn w:val="DefaultParagraphFont"/>
+    <w:basedOn w:val="a0"/>
     <w:rsid w:val="007012FE"/>
   </w:style>
 </w:styles>

</xml_diff>